<commit_message>
Remade .pdf, added getLoginStatus to server methods list
</commit_message>
<xml_diff>
--- a/Parts/Package server.docx
+++ b/Parts/Package server.docx
@@ -2894,6 +2894,15 @@
         </w:rPr>
         <w:t>getFeedback(http.Request, http.ResponseWriter), getLogs(http.Request, http.ResponseWriter), getModRecords(http.Request, http.ResponseWriter), getMods(http.Request, http.ResponseWriter)</w:t>
       </w:r>
+      <w:r>
+        <w:rPr>
+          <w:rFonts w:ascii="Times New Roman" w:eastAsia="Times New Roman" w:hAnsi="Times New Roman" w:cs="Times New Roman"/>
+          <w:color w:val="000000"/>
+          <w:sz w:val="24"/>
+          <w:szCs w:val="24"/>
+        </w:rPr>
+        <w:t>, getLoginStatus(http.Request, http.ResponseWriter)</w:t>
+      </w:r>
     </w:p>
     <w:p>
       <w:pPr>
@@ -6450,16 +6459,7 @@
           <w:sz w:val="24"/>
           <w:szCs w:val="24"/>
         </w:rPr>
-        <w:t>Output</w:t>
-      </w:r>
-      <w:r>
-        <w:rPr>
-          <w:rFonts w:ascii="Times New Roman" w:eastAsia="Times New Roman" w:hAnsi="Times New Roman" w:cs="Times New Roman"/>
-          <w:color w:val="000000"/>
-          <w:sz w:val="24"/>
-          <w:szCs w:val="24"/>
-        </w:rPr>
-        <w:t>:</w:t>
+        <w:t>Output:</w:t>
       </w:r>
     </w:p>
     <w:p>

</xml_diff>